<commit_message>
benutzerhandubch ohne screenshots und ohne struktur
</commit_message>
<xml_diff>
--- a/Documentation/Timebox1/Benutzerhandbuch-Template.docx
+++ b/Documentation/Timebox1/Benutzerhandbuch-Template.docx
@@ -590,56 +590,80 @@
       </w:pPr>
       <w:r>
         <w:rPr/>
-      </w:r>
-    </w:p>
-    <w:p>
-      <w:pPr>
-        <w:pStyle w:val="style0"/>
-      </w:pPr>
-      <w:r>
-        <w:rPr/>
-      </w:r>
-    </w:p>
-    <w:p>
-      <w:pPr>
-        <w:pStyle w:val="style0"/>
-      </w:pPr>
-      <w:r>
-        <w:rPr/>
-        <w:t>Check In für Reservierten Gast</w:t>
-      </w:r>
-    </w:p>
-    <w:p>
-      <w:pPr>
-        <w:pStyle w:val="style0"/>
-      </w:pPr>
-      <w:r>
-        <w:rPr/>
-      </w:r>
-    </w:p>
-    <w:p>
-      <w:pPr>
-        <w:pStyle w:val="style0"/>
-      </w:pPr>
-      <w:r>
-        <w:rPr/>
-        <w:t>1.Hauptmenüpunkt „Reservierung“ auswählen</w:t>
-      </w:r>
-    </w:p>
-    <w:p>
-      <w:pPr>
-        <w:pStyle w:val="style0"/>
-      </w:pPr>
-      <w:r>
-        <w:rPr/>
-      </w:r>
-    </w:p>
-    <w:p>
-      <w:pPr>
-        <w:pStyle w:val="style0"/>
-      </w:pPr>
-      <w:r>
-        <w:rPr/>
+        <w:t>Check In für reservierten Gast</w:t>
+      </w:r>
+    </w:p>
+    <w:p>
+      <w:pPr>
+        <w:pStyle w:val="style0"/>
+      </w:pPr>
+      <w:r>
+        <w:rPr/>
+      </w:r>
+    </w:p>
+    <w:p>
+      <w:pPr>
+        <w:pStyle w:val="style0"/>
+        <w:numPr>
+          <w:ilvl w:val="0"/>
+          <w:numId w:val="4"/>
+        </w:numPr>
+      </w:pPr>
+      <w:r>
+        <w:rPr/>
+        <w:t>Hauptmenüpunkt „Reservierung“ in der Navigationsleiste auswählen</w:t>
+      </w:r>
+    </w:p>
+    <w:p>
+      <w:pPr>
+        <w:pStyle w:val="style0"/>
+        <w:numPr>
+          <w:ilvl w:val="0"/>
+          <w:numId w:val="4"/>
+        </w:numPr>
+      </w:pPr>
+      <w:r>
+        <w:rPr/>
+        <w:t>Den Vornamen des Gastes in das Textfeld bei „name“ eintragen und /oder den Nachnamen des Gastes in das Textfeld bei „lastname“ eintragen.</w:t>
+      </w:r>
+    </w:p>
+    <w:p>
+      <w:pPr>
+        <w:pStyle w:val="style0"/>
+        <w:numPr>
+          <w:ilvl w:val="0"/>
+          <w:numId w:val="4"/>
+        </w:numPr>
+      </w:pPr>
+      <w:r>
+        <w:rPr/>
+        <w:t>Button „searach“ mit der Linksklick auswählen.</w:t>
+      </w:r>
+    </w:p>
+    <w:p>
+      <w:pPr>
+        <w:pStyle w:val="style0"/>
+        <w:numPr>
+          <w:ilvl w:val="0"/>
+          <w:numId w:val="4"/>
+        </w:numPr>
+      </w:pPr>
+      <w:r>
+        <w:rPr/>
+        <w:t>Nun die passende Reservierung auswählen</w:t>
+      </w:r>
+    </w:p>
+    <w:p>
+      <w:pPr>
+        <w:pStyle w:val="style0"/>
+        <w:numPr>
+          <w:ilvl w:val="0"/>
+          <w:numId w:val="4"/>
+        </w:numPr>
+      </w:pPr>
+      <w:r>
+        <w:rPr/>
+        <w:t>Weiter bei Zimmerauswahl</w:t>
       </w:r>
     </w:p>
     <w:p>
@@ -677,7 +701,7 @@
       </w:pPr>
       <w:r>
         <w:rPr/>
-        <w:t>Hauptmenüpunkt „Reservierung“ auswählen</w:t>
+        <w:t>Hauptmenüpunkt „Reservierung“ in der Navigationsleiste auswählen</w:t>
       </w:r>
     </w:p>
     <w:p>
@@ -687,6 +711,179 @@
           <w:ilvl w:val="0"/>
           <w:numId w:val="4"/>
         </w:numPr>
+      </w:pPr>
+      <w:r>
+        <w:rPr/>
+        <w:t>Den Vornamen des Gastes in das Textfeld bei „name“ eintragen und den Nachnamen des Gastes in das Textfeld bei „lastname“ eintragen</w:t>
+      </w:r>
+    </w:p>
+    <w:p>
+      <w:pPr>
+        <w:pStyle w:val="style0"/>
+        <w:numPr>
+          <w:ilvl w:val="0"/>
+          <w:numId w:val="4"/>
+        </w:numPr>
+      </w:pPr>
+      <w:r>
+        <w:rPr/>
+        <w:t>Button „Walk In“ mit Linksklick auswählen</w:t>
+      </w:r>
+    </w:p>
+    <w:p>
+      <w:pPr>
+        <w:pStyle w:val="style0"/>
+        <w:numPr>
+          <w:ilvl w:val="0"/>
+          <w:numId w:val="4"/>
+        </w:numPr>
+      </w:pPr>
+      <w:r>
+        <w:rPr/>
+        <w:t>Weiter bei Zimmerauswahl</w:t>
+      </w:r>
+    </w:p>
+    <w:p>
+      <w:pPr>
+        <w:pStyle w:val="style0"/>
+      </w:pPr>
+      <w:r>
+        <w:rPr/>
+      </w:r>
+    </w:p>
+    <w:p>
+      <w:pPr>
+        <w:pStyle w:val="style0"/>
+      </w:pPr>
+      <w:r>
+        <w:rPr/>
+        <w:t>Zimmerauswahl</w:t>
+      </w:r>
+    </w:p>
+    <w:p>
+      <w:pPr>
+        <w:pStyle w:val="style0"/>
+      </w:pPr>
+      <w:r>
+        <w:rPr/>
+      </w:r>
+    </w:p>
+    <w:p>
+      <w:pPr>
+        <w:pStyle w:val="style0"/>
+        <w:numPr>
+          <w:ilvl w:val="0"/>
+          <w:numId w:val="5"/>
+        </w:numPr>
+      </w:pPr>
+      <w:r>
+        <w:rPr/>
+        <w:t>adsf</w:t>
+      </w:r>
+    </w:p>
+    <w:p>
+      <w:pPr>
+        <w:pStyle w:val="style0"/>
+        <w:numPr>
+          <w:ilvl w:val="0"/>
+          <w:numId w:val="5"/>
+        </w:numPr>
+      </w:pPr>
+      <w:r>
+        <w:rPr/>
+      </w:r>
+    </w:p>
+    <w:p>
+      <w:pPr>
+        <w:pStyle w:val="style0"/>
+      </w:pPr>
+      <w:r>
+        <w:rPr/>
+      </w:r>
+    </w:p>
+    <w:p>
+      <w:pPr>
+        <w:pStyle w:val="style0"/>
+      </w:pPr>
+      <w:r>
+        <w:rPr/>
+      </w:r>
+    </w:p>
+    <w:p>
+      <w:pPr>
+        <w:pStyle w:val="style0"/>
+      </w:pPr>
+      <w:r>
+        <w:rPr/>
+        <w:t>Probleme</w:t>
+      </w:r>
+    </w:p>
+    <w:p>
+      <w:pPr>
+        <w:pStyle w:val="style0"/>
+      </w:pPr>
+      <w:r>
+        <w:rPr/>
+      </w:r>
+    </w:p>
+    <w:p>
+      <w:pPr>
+        <w:pStyle w:val="style0"/>
+      </w:pPr>
+      <w:r>
+        <w:rPr/>
+      </w:r>
+    </w:p>
+    <w:p>
+      <w:pPr>
+        <w:pStyle w:val="style0"/>
+      </w:pPr>
+      <w:r>
+        <w:rPr/>
+        <w:t>Check In:</w:t>
+      </w:r>
+    </w:p>
+    <w:p>
+      <w:pPr>
+        <w:pStyle w:val="style0"/>
+      </w:pPr>
+      <w:r>
+        <w:rPr/>
+      </w:r>
+    </w:p>
+    <w:p>
+      <w:pPr>
+        <w:pStyle w:val="style0"/>
+      </w:pPr>
+      <w:r>
+        <w:rPr/>
+        <w:t>Es wurde keine Reservierung eines Gastes angezeigt.</w:t>
+      </w:r>
+    </w:p>
+    <w:p>
+      <w:pPr>
+        <w:pStyle w:val="style0"/>
+        <w:numPr>
+          <w:ilvl w:val="1"/>
+          <w:numId w:val="6"/>
+        </w:numPr>
+      </w:pPr>
+      <w:r>
+        <w:rPr/>
+        <w:t>entweder es liegt keine Reservierung für den Gast vor, oder der Vor/Nachname wurde falsch eingegeben.</w:t>
+      </w:r>
+    </w:p>
+    <w:p>
+      <w:pPr>
+        <w:pStyle w:val="style0"/>
+      </w:pPr>
+      <w:r>
+        <w:rPr/>
+      </w:r>
+    </w:p>
+    <w:p>
+      <w:pPr>
+        <w:pStyle w:val="style0"/>
       </w:pPr>
       <w:r>
         <w:rPr/>
@@ -759,7 +956,7 @@
                     </pic:cNvPicPr>
                   </pic:nvPicPr>
                   <pic:blipFill>
-                    <a:blip r:link="rId2"/>
+                    <a:blip r:embed="rId2"/>
                     <a:srcRect/>
                     <a:stretch>
                       <a:fillRect/>
@@ -834,7 +1031,7 @@
                     </pic:cNvPicPr>
                   </pic:nvPicPr>
                   <pic:blipFill>
-                    <a:blip r:link="rId3"/>
+                    <a:blip r:embed="rId3"/>
                     <a:srcRect/>
                     <a:stretch>
                       <a:fillRect/>
@@ -881,32 +1078,6 @@
       </w:pPr>
       <w:r>
         <w:rPr/>
-        <w:t>Doppelklick</w:t>
-      </w:r>
-    </w:p>
-    <w:p>
-      <w:pPr>
-        <w:pStyle w:val="style0"/>
-      </w:pPr>
-      <w:r>
-        <w:rPr/>
-        <w:t>Ein Doppelklick sind zwei Linksklicks die Normal innerhalb einer Sekunde ausgeführt werden.</w:t>
-      </w:r>
-    </w:p>
-    <w:p>
-      <w:pPr>
-        <w:pStyle w:val="style0"/>
-      </w:pPr>
-      <w:r>
-        <w:rPr/>
-      </w:r>
-    </w:p>
-    <w:p>
-      <w:pPr>
-        <w:pStyle w:val="style0"/>
-      </w:pPr>
-      <w:r>
-        <w:rPr/>
         <w:t>Desktop</w:t>
       </w:r>
     </w:p>
@@ -916,6 +1087,7 @@
       </w:pPr>
       <w:r>
         <w:rPr/>
+        <w:t>Die unterste Fensterebene, die als Schreibtischoberfläche dient.</w:t>
       </w:r>
     </w:p>
     <w:p>
@@ -941,32 +1113,33 @@
       </w:pPr>
       <w:r>
         <w:rPr/>
-      </w:r>
-    </w:p>
-    <w:p>
-      <w:pPr>
-        <w:pStyle w:val="style0"/>
-      </w:pPr>
-      <w:r>
-        <w:rPr/>
-        <w:t>freier Bereich</w:t>
-      </w:r>
-    </w:p>
-    <w:p>
-      <w:pPr>
-        <w:pStyle w:val="style0"/>
-      </w:pPr>
-      <w:r>
-        <w:rPr/>
-      </w:r>
-    </w:p>
-    <w:p>
-      <w:pPr>
-        <w:pStyle w:val="style0"/>
-      </w:pPr>
-      <w:r>
-        <w:rPr/>
-        <w:t>Fenster</w:t>
+        <w:t>Ein Hauptmenüpunkt ist ein Button in der Navigationsleiste von Roomanizer. Diese sind per Linksklick oder mit entsprechender Funktionstaste erreichbar.</w:t>
+      </w:r>
+    </w:p>
+    <w:p>
+      <w:pPr>
+        <w:pStyle w:val="style0"/>
+      </w:pPr>
+      <w:r>
+        <w:rPr/>
+      </w:r>
+    </w:p>
+    <w:p>
+      <w:pPr>
+        <w:pStyle w:val="style0"/>
+      </w:pPr>
+      <w:r>
+        <w:rPr/>
+        <w:t>Navigationsleiste</w:t>
+      </w:r>
+    </w:p>
+    <w:p>
+      <w:pPr>
+        <w:pStyle w:val="style0"/>
+      </w:pPr>
+      <w:r>
+        <w:rPr/>
+        <w:t>Die Navigationsleiste ist ein, von allen Positionen aus, erreichbares Menü.</w:t>
       </w:r>
     </w:p>
     <w:p>
@@ -1004,7 +1177,6 @@
         </w:tabs>
         <w:ind w:hanging="360" w:left="720"/>
       </w:pPr>
-      <w:rPr/>
     </w:lvl>
     <w:lvl w:ilvl="1">
       <w:start w:val="1"/>
@@ -1115,7 +1287,6 @@
         </w:tabs>
         <w:ind w:hanging="360" w:left="720"/>
       </w:pPr>
-      <w:rPr/>
     </w:lvl>
     <w:lvl w:ilvl="1">
       <w:start w:val="1"/>
@@ -1226,7 +1397,6 @@
         </w:tabs>
         <w:ind w:hanging="360" w:left="720"/>
       </w:pPr>
-      <w:rPr/>
     </w:lvl>
     <w:lvl w:ilvl="1">
       <w:start w:val="1"/>
@@ -1337,7 +1507,6 @@
         </w:tabs>
         <w:ind w:hanging="360" w:left="720"/>
       </w:pPr>
-      <w:rPr/>
     </w:lvl>
     <w:lvl w:ilvl="1">
       <w:start w:val="1"/>
@@ -1437,6 +1606,254 @@
     </w:lvl>
   </w:abstractNum>
   <w:abstractNum w:abstractNumId="5">
+    <w:lvl w:ilvl="0">
+      <w:start w:val="1"/>
+      <w:numFmt w:val="decimal"/>
+      <w:lvlText w:val="%1."/>
+      <w:lvlJc w:val="left"/>
+      <w:pPr>
+        <w:tabs>
+          <w:tab w:pos="720" w:val="num"/>
+        </w:tabs>
+        <w:ind w:hanging="360" w:left="720"/>
+      </w:pPr>
+      <w:rPr/>
+    </w:lvl>
+    <w:lvl w:ilvl="1">
+      <w:start w:val="1"/>
+      <w:numFmt w:val="decimal"/>
+      <w:lvlText w:val="%2."/>
+      <w:lvlJc w:val="left"/>
+      <w:pPr>
+        <w:tabs>
+          <w:tab w:pos="1080" w:val="num"/>
+        </w:tabs>
+        <w:ind w:hanging="360" w:left="1080"/>
+      </w:pPr>
+    </w:lvl>
+    <w:lvl w:ilvl="2">
+      <w:start w:val="1"/>
+      <w:numFmt w:val="decimal"/>
+      <w:lvlText w:val="%3."/>
+      <w:lvlJc w:val="left"/>
+      <w:pPr>
+        <w:tabs>
+          <w:tab w:pos="1440" w:val="num"/>
+        </w:tabs>
+        <w:ind w:hanging="360" w:left="1440"/>
+      </w:pPr>
+    </w:lvl>
+    <w:lvl w:ilvl="3">
+      <w:start w:val="1"/>
+      <w:numFmt w:val="decimal"/>
+      <w:lvlText w:val="%4."/>
+      <w:lvlJc w:val="left"/>
+      <w:pPr>
+        <w:tabs>
+          <w:tab w:pos="1800" w:val="num"/>
+        </w:tabs>
+        <w:ind w:hanging="360" w:left="1800"/>
+      </w:pPr>
+    </w:lvl>
+    <w:lvl w:ilvl="4">
+      <w:start w:val="1"/>
+      <w:numFmt w:val="decimal"/>
+      <w:lvlText w:val="%5."/>
+      <w:lvlJc w:val="left"/>
+      <w:pPr>
+        <w:tabs>
+          <w:tab w:pos="2160" w:val="num"/>
+        </w:tabs>
+        <w:ind w:hanging="360" w:left="2160"/>
+      </w:pPr>
+    </w:lvl>
+    <w:lvl w:ilvl="5">
+      <w:start w:val="1"/>
+      <w:numFmt w:val="decimal"/>
+      <w:lvlText w:val="%6."/>
+      <w:lvlJc w:val="left"/>
+      <w:pPr>
+        <w:tabs>
+          <w:tab w:pos="2520" w:val="num"/>
+        </w:tabs>
+        <w:ind w:hanging="360" w:left="2520"/>
+      </w:pPr>
+    </w:lvl>
+    <w:lvl w:ilvl="6">
+      <w:start w:val="1"/>
+      <w:numFmt w:val="decimal"/>
+      <w:lvlText w:val="%7."/>
+      <w:lvlJc w:val="left"/>
+      <w:pPr>
+        <w:tabs>
+          <w:tab w:pos="2880" w:val="num"/>
+        </w:tabs>
+        <w:ind w:hanging="360" w:left="2880"/>
+      </w:pPr>
+    </w:lvl>
+    <w:lvl w:ilvl="7">
+      <w:start w:val="1"/>
+      <w:numFmt w:val="decimal"/>
+      <w:lvlText w:val="%8."/>
+      <w:lvlJc w:val="left"/>
+      <w:pPr>
+        <w:tabs>
+          <w:tab w:pos="3240" w:val="num"/>
+        </w:tabs>
+        <w:ind w:hanging="360" w:left="3240"/>
+      </w:pPr>
+    </w:lvl>
+    <w:lvl w:ilvl="8">
+      <w:start w:val="1"/>
+      <w:numFmt w:val="decimal"/>
+      <w:lvlText w:val="%9."/>
+      <w:lvlJc w:val="left"/>
+      <w:pPr>
+        <w:tabs>
+          <w:tab w:pos="3600" w:val="num"/>
+        </w:tabs>
+        <w:ind w:hanging="360" w:left="3600"/>
+      </w:pPr>
+    </w:lvl>
+  </w:abstractNum>
+  <w:abstractNum w:abstractNumId="6">
+    <w:lvl w:ilvl="0">
+      <w:start w:val="1"/>
+      <w:numFmt w:val="bullet"/>
+      <w:lvlText w:val=""/>
+      <w:lvlJc w:val="left"/>
+      <w:pPr>
+        <w:tabs>
+          <w:tab w:pos="720" w:val="num"/>
+        </w:tabs>
+        <w:ind w:hanging="360" w:left="720"/>
+      </w:pPr>
+      <w:rPr>
+        <w:rFonts w:ascii="Symbol" w:cs="Symbol" w:hAnsi="Symbol" w:hint="default"/>
+      </w:rPr>
+    </w:lvl>
+    <w:lvl w:ilvl="1">
+      <w:start w:val="1"/>
+      <w:numFmt w:val="bullet"/>
+      <w:lvlText w:val=""/>
+      <w:lvlJc w:val="left"/>
+      <w:pPr>
+        <w:tabs>
+          <w:tab w:pos="1080" w:val="num"/>
+        </w:tabs>
+        <w:ind w:hanging="360" w:left="1080"/>
+      </w:pPr>
+      <w:rPr>
+        <w:rFonts w:ascii="Symbol" w:cs="Symbol" w:hAnsi="Symbol" w:hint="default"/>
+      </w:rPr>
+    </w:lvl>
+    <w:lvl w:ilvl="2">
+      <w:start w:val="1"/>
+      <w:numFmt w:val="bullet"/>
+      <w:lvlText w:val=""/>
+      <w:lvlJc w:val="left"/>
+      <w:pPr>
+        <w:tabs>
+          <w:tab w:pos="1440" w:val="num"/>
+        </w:tabs>
+        <w:ind w:hanging="360" w:left="1440"/>
+      </w:pPr>
+      <w:rPr>
+        <w:rFonts w:ascii="Symbol" w:cs="Symbol" w:hAnsi="Symbol" w:hint="default"/>
+      </w:rPr>
+    </w:lvl>
+    <w:lvl w:ilvl="3">
+      <w:start w:val="1"/>
+      <w:numFmt w:val="bullet"/>
+      <w:lvlText w:val=""/>
+      <w:lvlJc w:val="left"/>
+      <w:pPr>
+        <w:tabs>
+          <w:tab w:pos="1800" w:val="num"/>
+        </w:tabs>
+        <w:ind w:hanging="360" w:left="1800"/>
+      </w:pPr>
+      <w:rPr>
+        <w:rFonts w:ascii="Symbol" w:cs="Symbol" w:hAnsi="Symbol" w:hint="default"/>
+      </w:rPr>
+    </w:lvl>
+    <w:lvl w:ilvl="4">
+      <w:start w:val="1"/>
+      <w:numFmt w:val="bullet"/>
+      <w:lvlText w:val=""/>
+      <w:lvlJc w:val="left"/>
+      <w:pPr>
+        <w:tabs>
+          <w:tab w:pos="2160" w:val="num"/>
+        </w:tabs>
+        <w:ind w:hanging="360" w:left="2160"/>
+      </w:pPr>
+      <w:rPr>
+        <w:rFonts w:ascii="Symbol" w:cs="Symbol" w:hAnsi="Symbol" w:hint="default"/>
+      </w:rPr>
+    </w:lvl>
+    <w:lvl w:ilvl="5">
+      <w:start w:val="1"/>
+      <w:numFmt w:val="bullet"/>
+      <w:lvlText w:val=""/>
+      <w:lvlJc w:val="left"/>
+      <w:pPr>
+        <w:tabs>
+          <w:tab w:pos="2520" w:val="num"/>
+        </w:tabs>
+        <w:ind w:hanging="360" w:left="2520"/>
+      </w:pPr>
+      <w:rPr>
+        <w:rFonts w:ascii="Symbol" w:cs="Symbol" w:hAnsi="Symbol" w:hint="default"/>
+      </w:rPr>
+    </w:lvl>
+    <w:lvl w:ilvl="6">
+      <w:start w:val="1"/>
+      <w:numFmt w:val="bullet"/>
+      <w:lvlText w:val=""/>
+      <w:lvlJc w:val="left"/>
+      <w:pPr>
+        <w:tabs>
+          <w:tab w:pos="2880" w:val="num"/>
+        </w:tabs>
+        <w:ind w:hanging="360" w:left="2880"/>
+      </w:pPr>
+      <w:rPr>
+        <w:rFonts w:ascii="Symbol" w:cs="Symbol" w:hAnsi="Symbol" w:hint="default"/>
+      </w:rPr>
+    </w:lvl>
+    <w:lvl w:ilvl="7">
+      <w:start w:val="1"/>
+      <w:numFmt w:val="bullet"/>
+      <w:lvlText w:val=""/>
+      <w:lvlJc w:val="left"/>
+      <w:pPr>
+        <w:tabs>
+          <w:tab w:pos="3240" w:val="num"/>
+        </w:tabs>
+        <w:ind w:hanging="360" w:left="3240"/>
+      </w:pPr>
+      <w:rPr>
+        <w:rFonts w:ascii="Symbol" w:cs="Symbol" w:hAnsi="Symbol" w:hint="default"/>
+      </w:rPr>
+    </w:lvl>
+    <w:lvl w:ilvl="8">
+      <w:start w:val="1"/>
+      <w:numFmt w:val="bullet"/>
+      <w:lvlText w:val=""/>
+      <w:lvlJc w:val="left"/>
+      <w:pPr>
+        <w:tabs>
+          <w:tab w:pos="3600" w:val="num"/>
+        </w:tabs>
+        <w:ind w:hanging="360" w:left="3600"/>
+      </w:pPr>
+      <w:rPr>
+        <w:rFonts w:ascii="Symbol" w:cs="Symbol" w:hAnsi="Symbol" w:hint="default"/>
+      </w:rPr>
+    </w:lvl>
+  </w:abstractNum>
+  <w:abstractNum w:abstractNumId="7">
     <w:lvl w:ilvl="0">
       <w:start w:val="1"/>
       <w:numFmt w:val="none"/>
@@ -1569,6 +1986,12 @@
   </w:num>
   <w:num w:numId="5">
     <w:abstractNumId w:val="5"/>
+  </w:num>
+  <w:num w:numId="6">
+    <w:abstractNumId w:val="6"/>
+  </w:num>
+  <w:num w:numId="7">
+    <w:abstractNumId w:val="7"/>
   </w:num>
 </w:numbering>
 </file>
@@ -1598,10 +2021,17 @@
     <w:next w:val="style15"/>
     <w:rPr/>
   </w:style>
-  <w:style w:styleId="style16" w:type="paragraph">
+  <w:style w:styleId="style16" w:type="character">
+    <w:name w:val="Aufzählungszeichen"/>
+    <w:next w:val="style16"/>
+    <w:rPr>
+      <w:rFonts w:ascii="OpenSymbol" w:cs="OpenSymbol" w:eastAsia="OpenSymbol" w:hAnsi="OpenSymbol"/>
+    </w:rPr>
+  </w:style>
+  <w:style w:styleId="style17" w:type="paragraph">
     <w:name w:val="Überschrift"/>
     <w:basedOn w:val="style0"/>
-    <w:next w:val="style17"/>
+    <w:next w:val="style18"/>
     <w:pPr>
       <w:keepNext/>
       <w:spacing w:after="120" w:before="240"/>
@@ -1612,28 +2042,28 @@
       <w:szCs w:val="28"/>
     </w:rPr>
   </w:style>
-  <w:style w:styleId="style17" w:type="paragraph">
+  <w:style w:styleId="style18" w:type="paragraph">
     <w:name w:val="Textkörper"/>
     <w:basedOn w:val="style0"/>
-    <w:next w:val="style17"/>
+    <w:next w:val="style18"/>
     <w:pPr>
       <w:spacing w:after="120" w:before="0"/>
     </w:pPr>
     <w:rPr/>
   </w:style>
-  <w:style w:styleId="style18" w:type="paragraph">
+  <w:style w:styleId="style19" w:type="paragraph">
     <w:name w:val="Liste"/>
-    <w:basedOn w:val="style17"/>
-    <w:next w:val="style18"/>
+    <w:basedOn w:val="style18"/>
+    <w:next w:val="style19"/>
     <w:pPr/>
     <w:rPr>
       <w:rFonts w:cs="Mangal"/>
     </w:rPr>
   </w:style>
-  <w:style w:styleId="style19" w:type="paragraph">
+  <w:style w:styleId="style20" w:type="paragraph">
     <w:name w:val="Beschriftung"/>
     <w:basedOn w:val="style0"/>
-    <w:next w:val="style19"/>
+    <w:next w:val="style20"/>
     <w:pPr>
       <w:suppressLineNumbers/>
       <w:spacing w:after="120" w:before="120"/>
@@ -1646,10 +2076,10 @@
       <w:szCs w:val="24"/>
     </w:rPr>
   </w:style>
-  <w:style w:styleId="style20" w:type="paragraph">
+  <w:style w:styleId="style21" w:type="paragraph">
     <w:name w:val="Verzeichnis"/>
     <w:basedOn w:val="style0"/>
-    <w:next w:val="style20"/>
+    <w:next w:val="style21"/>
     <w:pPr>
       <w:suppressLineNumbers/>
     </w:pPr>

</xml_diff>

<commit_message>
WUAHAHAHAAA domäne mit packages klassendiagramm!!!
</commit_message>
<xml_diff>
--- a/Documentation/Timebox1/Benutzerhandbuch-Template.docx
+++ b/Documentation/Timebox1/Benutzerhandbuch-Template.docx
@@ -5,6 +5,59 @@
     <w:p>
       <w:pPr>
         <w:pStyle w:val="style0"/>
+      </w:pPr>
+      <w:r>
+        <w:rPr/>
+        <w:t>Roomanizer</w:t>
+      </w:r>
+    </w:p>
+    <w:p>
+      <w:pPr>
+        <w:pStyle w:val="style0"/>
+      </w:pPr>
+      <w:r>
+        <w:rPr/>
+      </w:r>
+    </w:p>
+    <w:p>
+      <w:pPr>
+        <w:pStyle w:val="style0"/>
+      </w:pPr>
+      <w:r>
+        <w:rPr/>
+        <w:t>Benutzerhandbuch</w:t>
+      </w:r>
+    </w:p>
+    <w:p>
+      <w:pPr>
+        <w:pStyle w:val="style0"/>
+      </w:pPr>
+      <w:r>
+        <w:rPr/>
+      </w:r>
+    </w:p>
+    <w:p>
+      <w:pPr>
+        <w:pStyle w:val="style0"/>
+        <w:pageBreakBefore/>
+      </w:pPr>
+      <w:r>
+        <w:rPr/>
+        <w:t>Inhaltsverzeichnis</w:t>
+      </w:r>
+    </w:p>
+    <w:p>
+      <w:pPr>
+        <w:pStyle w:val="style0"/>
+      </w:pPr>
+      <w:r>
+        <w:rPr/>
+      </w:r>
+    </w:p>
+    <w:p>
+      <w:pPr>
+        <w:pStyle w:val="style0"/>
+        <w:pageBreakBefore/>
       </w:pPr>
       <w:r>
         <w:rPr/>
@@ -34,7 +87,7 @@
           <w:spacing w:val="0"/>
           <w:sz w:val="20"/>
         </w:rPr>
-        <w:t>Wir übernehmen keinerlei Gewähr für die Aktualität, Richtigkeit, Vollständigkeit oder Qualität der bereitgestellten Software. Haftungsansprüche gegen den Uns, welche sich auf Schäden materieller oder ideeller Art beziehen, die durch die Nutzung oder Nichtnutzung der Software sind grundsätzlich ausgeschlossen. Außerdem übernehmen wir keinerlei Haftung für Probleme die durch diese Software entstehen.</w:t>
+        <w:t>Wir übernehmen keinerlei Gewähr für die Aktualität, Richtigkeit, Vollständigkeit oder Qualität der bereitgestellten Software. Haftungsansprüche gegen uns, welche sich auf Schäden, die durch die Software entstanden sind beziehen, sind grundsätzlich ausgeschlossen. Außerdem übernehmen wir keinerlei Haftung für Probleme die durch diese Software entstehen.</w:t>
       </w:r>
     </w:p>
     <w:p>
@@ -85,7 +138,7 @@
       </w:pPr>
       <w:r>
         <w:rPr/>
-        <w:t>Außerdem sind die Technischen Voraussetzungen dokumentiert.</w:t>
+        <w:t>Außerdem sind die Technischen Voraussetzungen, als auch wichtige Informationen dokumentiert.</w:t>
       </w:r>
     </w:p>
     <w:p>
@@ -1617,7 +1670,6 @@
         </w:tabs>
         <w:ind w:hanging="360" w:left="720"/>
       </w:pPr>
-      <w:rPr/>
     </w:lvl>
     <w:lvl w:ilvl="1">
       <w:start w:val="1"/>
@@ -2017,15 +2069,17 @@
     </w:rPr>
   </w:style>
   <w:style w:styleId="style15" w:type="character">
-    <w:name w:val="Nummerierungszeichen"/>
+    <w:name w:val="Aufzählungszeichen"/>
     <w:next w:val="style15"/>
-    <w:rPr/>
+    <w:rPr>
+      <w:rFonts w:ascii="OpenSymbol" w:cs="OpenSymbol" w:eastAsia="OpenSymbol" w:hAnsi="OpenSymbol"/>
+    </w:rPr>
   </w:style>
   <w:style w:styleId="style16" w:type="character">
-    <w:name w:val="Aufzählungszeichen"/>
+    <w:name w:val="ListLabel 1"/>
     <w:next w:val="style16"/>
     <w:rPr>
-      <w:rFonts w:ascii="OpenSymbol" w:cs="OpenSymbol" w:eastAsia="OpenSymbol" w:hAnsi="OpenSymbol"/>
+      <w:rFonts w:cs="Symbol"/>
     </w:rPr>
   </w:style>
   <w:style w:styleId="style17" w:type="paragraph">

</xml_diff>